<commit_message>
Add GPS/Altitude alignment to Compare spec
.. we should make it possible to display interval
   data aligned via the altitude or gps data as well
   as via time/distance. This really only applies to
   the ride plot.
</commit_message>
<xml_diff>
--- a/doc/design/Implementing Compare.docx
+++ b/doc/design/Implementing Compare.docx
@@ -219,6 +219,27 @@
         <w:rPr>
           <w:b/>
         </w:rPr>
+        <w:t>ALIGN ALT/GPS</w:t>
+      </w:r>
+      <w:r>
+        <w:t>:</w:t>
+      </w:r>
+      <w:r>
+        <w:t xml:space="preserve"> It should be possible to overlay interval data by aligning to GPS data or the altitude profile if not then use time/distance only.</w:t>
+      </w:r>
+    </w:p>
+    <w:p>
+      <w:pPr>
+        <w:pStyle w:val="ListParagraph"/>
+        <w:numPr>
+          <w:ilvl w:val="0"/>
+          <w:numId w:val="2"/>
+        </w:numPr>
+      </w:pPr>
+      <w:r>
+        <w:rPr>
+          <w:b/>
+        </w:rPr>
         <w:t>SELECTED CHARTS ONLY:</w:t>
       </w:r>
       <w:r>
@@ -344,7 +365,11 @@
         <w:t>When the compare pane is open</w:t>
       </w:r>
       <w:r>
-        <w:t xml:space="preserve"> all charts that do not support compare should be hidden and the title of all charts should have an indicator to show they are in ‘compare mode’ (either use a different </w:t>
+        <w:t xml:space="preserve"> all charts that do not support compare should be hidden and the title of all charts should have an indicator to </w:t>
+      </w:r>
+      <w:r>
+        <w:lastRenderedPageBreak/>
+        <w:t xml:space="preserve">show they are in ‘compare mode’ (either use a different </w:t>
       </w:r>
       <w:proofErr w:type="spellStart"/>
       <w:r>
@@ -364,7 +389,6 @@
         </w:numPr>
       </w:pPr>
       <w:r>
-        <w:lastRenderedPageBreak/>
         <w:t xml:space="preserve">The compare </w:t>
       </w:r>
       <w:r>
@@ -456,7 +480,32 @@
         <w:t>pane</w:t>
       </w:r>
       <w:r>
-        <w:t xml:space="preserve"> should also have checkbox widgets (on the RHS) to select delta or separate (lane) views (by default we show all series on a single plot).</w:t>
+        <w:t xml:space="preserve"> should also have checkbox widgets (on the RHS) to </w:t>
+      </w:r>
+      <w:r>
+        <w:t>align using alt/</w:t>
+      </w:r>
+      <w:proofErr w:type="spellStart"/>
+      <w:r>
+        <w:t>gps</w:t>
+      </w:r>
+      <w:proofErr w:type="spellEnd"/>
+      <w:r>
+        <w:t xml:space="preserve">, </w:t>
+      </w:r>
+      <w:r>
+        <w:t>select delta</w:t>
+      </w:r>
+      <w:r>
+        <w:t xml:space="preserve"> view and </w:t>
+      </w:r>
+      <w:r>
+        <w:t>separate (lane)</w:t>
+      </w:r>
+      <w:bookmarkStart w:id="0" w:name="_GoBack"/>
+      <w:bookmarkEnd w:id="0"/>
+      <w:r>
+        <w:t xml:space="preserve"> views (by default we show all series on a single plot).</w:t>
       </w:r>
       <w:r>
         <w:t xml:space="preserve"> </w:t>
@@ -851,8 +900,6 @@
             <w:pPr>
               <w:jc w:val="center"/>
             </w:pPr>
-            <w:bookmarkStart w:id="0" w:name="_GoBack"/>
-            <w:bookmarkEnd w:id="0"/>
             <w:r>
               <w:t>NO</w:t>
             </w:r>
@@ -2677,7 +2724,7 @@
 </file>
 
 <file path=customXml/itemProps1.xml><?xml version="1.0" encoding="utf-8"?>
-<ds:datastoreItem xmlns:ds="http://schemas.openxmlformats.org/officeDocument/2006/customXml" ds:itemID="{E999E33B-9DBA-614B-8D95-68013727DD2E}">
+<ds:datastoreItem xmlns:ds="http://schemas.openxmlformats.org/officeDocument/2006/customXml" ds:itemID="{41129B77-521B-0B4C-A1F6-F670F6B5DD46}">
   <ds:schemaRefs>
     <ds:schemaRef ds:uri="http://schemas.openxmlformats.org/officeDocument/2006/bibliography"/>
   </ds:schemaRefs>

</xml_diff>